<commit_message>
Update 07, 11, 12, 13
</commit_message>
<xml_diff>
--- a/artefatos/11. Lista de Restrições.docx
+++ b/artefatos/11. Lista de Restrições.docx
@@ -6,18 +6,23 @@
     <w:p>
       <w:pPr>
         <w:pStyle w:val="Ttulo"/>
+        <w:spacing w:line="240" w:lineRule="auto"/>
       </w:pPr>
-      <w:bookmarkStart w:id="0" w:name="_9pc0xsg1q0jw" w:colFirst="0" w:colLast="0"/>
+      <w:bookmarkStart w:id="0" w:name="_heading=h.gjdgxs" w:colFirst="0" w:colLast="0"/>
       <w:bookmarkEnd w:id="0"/>
       <w:r>
         <w:t>Lista de Restrições</w:t>
       </w:r>
     </w:p>
-    <w:p/>
+    <w:p>
+      <w:pPr>
+        <w:spacing w:line="240" w:lineRule="auto"/>
+      </w:pPr>
+    </w:p>
     <w:tbl>
       <w:tblPr>
-        <w:tblStyle w:val="a"/>
-        <w:tblW w:w="9616" w:type="dxa"/>
+        <w:tblStyle w:val="a2"/>
+        <w:tblW w:w="2893" w:type="dxa"/>
         <w:tblInd w:w="0" w:type="dxa"/>
         <w:tblBorders>
           <w:top w:val="single" w:sz="8" w:space="0" w:color="FF9900"/>
@@ -31,13 +36,15 @@
         <w:tblLook w:val="0600" w:firstRow="0" w:lastRow="0" w:firstColumn="0" w:lastColumn="0" w:noHBand="1" w:noVBand="1"/>
       </w:tblPr>
       <w:tblGrid>
-        <w:gridCol w:w="4808"/>
-        <w:gridCol w:w="4808"/>
+        <w:gridCol w:w="2893"/>
       </w:tblGrid>
       <w:tr>
+        <w:trPr>
+          <w:trHeight w:val="373"/>
+        </w:trPr>
         <w:tc>
           <w:tcPr>
-            <w:tcW w:w="4808" w:type="dxa"/>
+            <w:tcW w:w="2893" w:type="dxa"/>
             <w:shd w:val="clear" w:color="auto" w:fill="F9CB9C"/>
             <w:tcMar>
               <w:top w:w="100" w:type="dxa"/>
@@ -49,261 +56,102 @@
           <w:p>
             <w:pPr>
               <w:widowControl w:val="0"/>
-              <w:pBdr>
-                <w:top w:val="nil"/>
-                <w:left w:val="nil"/>
-                <w:bottom w:val="nil"/>
-                <w:right w:val="nil"/>
-                <w:between w:val="nil"/>
-              </w:pBdr>
               <w:spacing w:line="240" w:lineRule="auto"/>
+              <w:rPr>
+                <w:b/>
+              </w:rPr>
             </w:pPr>
             <w:r>
-              <w:t>Restrição</w:t>
-            </w:r>
-          </w:p>
-        </w:tc>
-        <w:tc>
-          <w:tcPr>
-            <w:tcW w:w="4808" w:type="dxa"/>
-            <w:shd w:val="clear" w:color="auto" w:fill="F9CB9C"/>
-            <w:tcMar>
-              <w:top w:w="100" w:type="dxa"/>
-              <w:left w:w="100" w:type="dxa"/>
-              <w:bottom w:w="100" w:type="dxa"/>
-              <w:right w:w="100" w:type="dxa"/>
-            </w:tcMar>
-          </w:tcPr>
-          <w:p>
-            <w:pPr>
-              <w:widowControl w:val="0"/>
-              <w:pBdr>
-                <w:top w:val="nil"/>
-                <w:left w:val="nil"/>
-                <w:bottom w:val="nil"/>
-                <w:right w:val="nil"/>
-                <w:between w:val="nil"/>
-              </w:pBdr>
-              <w:spacing w:line="240" w:lineRule="auto"/>
-            </w:pPr>
-            <w:r>
-              <w:t>Razão (lógica)</w:t>
-            </w:r>
-          </w:p>
-        </w:tc>
-      </w:tr>
-      <w:tr>
-        <w:tc>
-          <w:tcPr>
-            <w:tcW w:w="4808" w:type="dxa"/>
-            <w:shd w:val="clear" w:color="auto" w:fill="auto"/>
-            <w:tcMar>
-              <w:top w:w="100" w:type="dxa"/>
-              <w:left w:w="100" w:type="dxa"/>
-              <w:bottom w:w="100" w:type="dxa"/>
-              <w:right w:w="100" w:type="dxa"/>
-            </w:tcMar>
-          </w:tcPr>
-          <w:p>
-            <w:pPr>
-              <w:widowControl w:val="0"/>
-              <w:pBdr>
-                <w:top w:val="nil"/>
-                <w:left w:val="nil"/>
-                <w:bottom w:val="nil"/>
-                <w:right w:val="nil"/>
-                <w:between w:val="nil"/>
-              </w:pBdr>
-              <w:spacing w:line="240" w:lineRule="auto"/>
-            </w:pPr>
-            <w:r>
-              <w:t xml:space="preserve">A linguagem </w:t>
-            </w:r>
-            <w:proofErr w:type="spellStart"/>
-            <w:r>
-              <w:t>Java</w:t>
-            </w:r>
-            <w:r>
-              <w:t>script</w:t>
-            </w:r>
-            <w:proofErr w:type="spellEnd"/>
-            <w:r>
-              <w:t xml:space="preserve"> deve ser utilizada.</w:t>
-            </w:r>
-          </w:p>
-        </w:tc>
-        <w:tc>
-          <w:tcPr>
-            <w:tcW w:w="4808" w:type="dxa"/>
-            <w:shd w:val="clear" w:color="auto" w:fill="auto"/>
-            <w:tcMar>
-              <w:top w:w="100" w:type="dxa"/>
-              <w:left w:w="100" w:type="dxa"/>
-              <w:bottom w:w="100" w:type="dxa"/>
-              <w:right w:w="100" w:type="dxa"/>
-            </w:tcMar>
-          </w:tcPr>
-          <w:p>
-            <w:pPr>
-              <w:widowControl w:val="0"/>
-              <w:pBdr>
-                <w:top w:val="nil"/>
-                <w:left w:val="nil"/>
-                <w:bottom w:val="nil"/>
-                <w:right w:val="nil"/>
-                <w:between w:val="nil"/>
-              </w:pBdr>
-              <w:spacing w:line="240" w:lineRule="auto"/>
-            </w:pPr>
-            <w:r>
-              <w:t>É a linguagem mais utilizada em aplicativos Mobile.</w:t>
-            </w:r>
-          </w:p>
-        </w:tc>
-      </w:tr>
-      <w:tr>
-        <w:tc>
-          <w:tcPr>
-            <w:tcW w:w="4808" w:type="dxa"/>
-            <w:shd w:val="clear" w:color="auto" w:fill="auto"/>
-            <w:tcMar>
-              <w:top w:w="100" w:type="dxa"/>
-              <w:left w:w="100" w:type="dxa"/>
-              <w:bottom w:w="100" w:type="dxa"/>
-              <w:right w:w="100" w:type="dxa"/>
-            </w:tcMar>
-          </w:tcPr>
-          <w:p>
-            <w:pPr>
-              <w:widowControl w:val="0"/>
-              <w:spacing w:line="240" w:lineRule="auto"/>
-            </w:pPr>
-            <w:r>
-              <w:t xml:space="preserve">O framework </w:t>
-            </w:r>
-            <w:r>
-              <w:t>Angular</w:t>
-            </w:r>
-            <w:bookmarkStart w:id="1" w:name="_GoBack"/>
-            <w:bookmarkEnd w:id="1"/>
-            <w:r>
-              <w:t xml:space="preserve"> deve ser utilizado.</w:t>
-            </w:r>
-          </w:p>
-        </w:tc>
-        <w:tc>
-          <w:tcPr>
-            <w:tcW w:w="4808" w:type="dxa"/>
-            <w:shd w:val="clear" w:color="auto" w:fill="auto"/>
-            <w:tcMar>
-              <w:top w:w="100" w:type="dxa"/>
-              <w:left w:w="100" w:type="dxa"/>
-              <w:bottom w:w="100" w:type="dxa"/>
-              <w:right w:w="100" w:type="dxa"/>
-            </w:tcMar>
-          </w:tcPr>
-          <w:p>
-            <w:pPr>
-              <w:widowControl w:val="0"/>
-              <w:pBdr>
-                <w:top w:val="nil"/>
-                <w:left w:val="nil"/>
-                <w:bottom w:val="nil"/>
-                <w:right w:val="nil"/>
-                <w:between w:val="nil"/>
-              </w:pBdr>
-              <w:spacing w:line="240" w:lineRule="auto"/>
-            </w:pPr>
-            <w:r>
-              <w:t xml:space="preserve">É um Framework que possui muita flexibilidade e adaptabilidade. </w:t>
-            </w:r>
-          </w:p>
-        </w:tc>
-      </w:tr>
-      <w:tr>
-        <w:tc>
-          <w:tcPr>
-            <w:tcW w:w="4808" w:type="dxa"/>
-            <w:shd w:val="clear" w:color="auto" w:fill="auto"/>
-            <w:tcMar>
-              <w:top w:w="100" w:type="dxa"/>
-              <w:left w:w="100" w:type="dxa"/>
-              <w:bottom w:w="100" w:type="dxa"/>
-              <w:right w:w="100" w:type="dxa"/>
-            </w:tcMar>
-          </w:tcPr>
-          <w:p>
-            <w:pPr>
-              <w:widowControl w:val="0"/>
-              <w:pBdr>
-                <w:top w:val="nil"/>
-                <w:left w:val="nil"/>
-                <w:bottom w:val="nil"/>
-                <w:right w:val="nil"/>
-                <w:between w:val="nil"/>
-              </w:pBdr>
-              <w:spacing w:line="240" w:lineRule="auto"/>
-            </w:pPr>
-            <w:r>
-              <w:t>SGBD - Relacional</w:t>
-            </w:r>
-          </w:p>
-        </w:tc>
-        <w:tc>
-          <w:tcPr>
-            <w:tcW w:w="4808" w:type="dxa"/>
-            <w:shd w:val="clear" w:color="auto" w:fill="auto"/>
-            <w:tcMar>
-              <w:top w:w="100" w:type="dxa"/>
-              <w:left w:w="100" w:type="dxa"/>
-              <w:bottom w:w="100" w:type="dxa"/>
-              <w:right w:w="100" w:type="dxa"/>
-            </w:tcMar>
-          </w:tcPr>
-          <w:p>
-            <w:pPr>
-              <w:widowControl w:val="0"/>
-              <w:pBdr>
-                <w:top w:val="nil"/>
-                <w:left w:val="nil"/>
-                <w:bottom w:val="nil"/>
-                <w:right w:val="nil"/>
-                <w:between w:val="nil"/>
-              </w:pBdr>
-              <w:spacing w:line="240" w:lineRule="auto"/>
-            </w:pPr>
-            <w:r>
-              <w:t>O projeto do Banco dados deve ser implementado.</w:t>
-            </w:r>
-          </w:p>
-          <w:p>
-            <w:pPr>
-              <w:widowControl w:val="0"/>
-              <w:pBdr>
-                <w:top w:val="nil"/>
-                <w:left w:val="nil"/>
-                <w:bottom w:val="nil"/>
-                <w:right w:val="nil"/>
-                <w:between w:val="nil"/>
-              </w:pBdr>
-              <w:spacing w:line="240" w:lineRule="auto"/>
-            </w:pPr>
-            <w:r>
-              <w:t>É obrigatória a escolha de um SGBD Relacional como MySQL.</w:t>
+              <w:rPr>
+                <w:color w:val="000000" w:themeColor="text1"/>
+                <w:sz w:val="24"/>
+                <w:szCs w:val="24"/>
+              </w:rPr>
+              <w:t>Não existem restrições</w:t>
             </w:r>
           </w:p>
         </w:tc>
       </w:tr>
     </w:tbl>
     <w:p/>
+    <w:p>
+      <w:pPr>
+        <w:widowControl w:val="0"/>
+        <w:spacing w:line="240" w:lineRule="auto"/>
+        <w:rPr>
+          <w:sz w:val="24"/>
+          <w:szCs w:val="24"/>
+          <w:highlight w:val="white"/>
+        </w:rPr>
+      </w:pPr>
+      <w:bookmarkStart w:id="1" w:name="_GoBack"/>
+      <w:bookmarkEnd w:id="1"/>
+    </w:p>
     <w:sectPr>
+      <w:headerReference w:type="default" r:id="rId7"/>
       <w:pgSz w:w="11906" w:h="16838"/>
-      <w:pgMar w:top="850" w:right="1440" w:bottom="850" w:left="850" w:header="0" w:footer="720" w:gutter="0"/>
+      <w:pgMar w:top="1417" w:right="1440" w:bottom="850" w:left="1417" w:header="0" w:footer="720" w:gutter="0"/>
       <w:pgNumType w:start="1"/>
       <w:cols w:space="720"/>
     </w:sectPr>
   </w:body>
 </w:document>
+</file>
+
+<file path=word/endnotes.xml><?xml version="1.0" encoding="utf-8"?>
+<w:endnotes xmlns:wpc="http://schemas.microsoft.com/office/word/2010/wordprocessingCanvas" xmlns:mc="http://schemas.openxmlformats.org/markup-compatibility/2006" xmlns:o="urn:schemas-microsoft-com:office:office" xmlns:r="http://schemas.openxmlformats.org/officeDocument/2006/relationships" xmlns:m="http://schemas.openxmlformats.org/officeDocument/2006/math" xmlns:v="urn:schemas-microsoft-com:vml" xmlns:wp14="http://schemas.microsoft.com/office/word/2010/wordprocessingDrawing" xmlns:wp="http://schemas.openxmlformats.org/drawingml/2006/wordprocessingDrawing" xmlns:w10="urn:schemas-microsoft-com:office:word" xmlns:w="http://schemas.openxmlformats.org/wordprocessingml/2006/main" xmlns:w14="http://schemas.microsoft.com/office/word/2010/wordml" xmlns:w15="http://schemas.microsoft.com/office/word/2012/wordml" xmlns:wpg="http://schemas.microsoft.com/office/word/2010/wordprocessingGroup" xmlns:wpi="http://schemas.microsoft.com/office/word/2010/wordprocessingInk" xmlns:wne="http://schemas.microsoft.com/office/word/2006/wordml" xmlns:wps="http://schemas.microsoft.com/office/word/2010/wordprocessingShape" mc:Ignorable="w14 w15 wp14">
+  <w:endnote w:type="separator" w:id="-1">
+    <w:p>
+      <w:pPr>
+        <w:spacing w:line="240" w:lineRule="auto"/>
+      </w:pPr>
+      <w:r>
+        <w:separator/>
+      </w:r>
+    </w:p>
+  </w:endnote>
+  <w:endnote w:type="continuationSeparator" w:id="0">
+    <w:p>
+      <w:pPr>
+        <w:spacing w:line="240" w:lineRule="auto"/>
+      </w:pPr>
+      <w:r>
+        <w:continuationSeparator/>
+      </w:r>
+    </w:p>
+  </w:endnote>
+</w:endnotes>
+</file>
+
+<file path=word/footnotes.xml><?xml version="1.0" encoding="utf-8"?>
+<w:footnotes xmlns:wpc="http://schemas.microsoft.com/office/word/2010/wordprocessingCanvas" xmlns:mc="http://schemas.openxmlformats.org/markup-compatibility/2006" xmlns:o="urn:schemas-microsoft-com:office:office" xmlns:r="http://schemas.openxmlformats.org/officeDocument/2006/relationships" xmlns:m="http://schemas.openxmlformats.org/officeDocument/2006/math" xmlns:v="urn:schemas-microsoft-com:vml" xmlns:wp14="http://schemas.microsoft.com/office/word/2010/wordprocessingDrawing" xmlns:wp="http://schemas.openxmlformats.org/drawingml/2006/wordprocessingDrawing" xmlns:w10="urn:schemas-microsoft-com:office:word" xmlns:w="http://schemas.openxmlformats.org/wordprocessingml/2006/main" xmlns:w14="http://schemas.microsoft.com/office/word/2010/wordml" xmlns:w15="http://schemas.microsoft.com/office/word/2012/wordml" xmlns:wpg="http://schemas.microsoft.com/office/word/2010/wordprocessingGroup" xmlns:wpi="http://schemas.microsoft.com/office/word/2010/wordprocessingInk" xmlns:wne="http://schemas.microsoft.com/office/word/2006/wordml" xmlns:wps="http://schemas.microsoft.com/office/word/2010/wordprocessingShape" mc:Ignorable="w14 w15 wp14">
+  <w:footnote w:type="separator" w:id="-1">
+    <w:p>
+      <w:pPr>
+        <w:spacing w:line="240" w:lineRule="auto"/>
+      </w:pPr>
+      <w:r>
+        <w:separator/>
+      </w:r>
+    </w:p>
+  </w:footnote>
+  <w:footnote w:type="continuationSeparator" w:id="0">
+    <w:p>
+      <w:pPr>
+        <w:spacing w:line="240" w:lineRule="auto"/>
+      </w:pPr>
+      <w:r>
+        <w:continuationSeparator/>
+      </w:r>
+    </w:p>
+  </w:footnote>
+</w:footnotes>
+</file>
+
+<file path=word/header1.xml><?xml version="1.0" encoding="utf-8"?>
+<w:hdr xmlns:wpc="http://schemas.microsoft.com/office/word/2010/wordprocessingCanvas" xmlns:mc="http://schemas.openxmlformats.org/markup-compatibility/2006" xmlns:o="urn:schemas-microsoft-com:office:office" xmlns:r="http://schemas.openxmlformats.org/officeDocument/2006/relationships" xmlns:m="http://schemas.openxmlformats.org/officeDocument/2006/math" xmlns:v="urn:schemas-microsoft-com:vml" xmlns:wp14="http://schemas.microsoft.com/office/word/2010/wordprocessingDrawing" xmlns:wp="http://schemas.openxmlformats.org/drawingml/2006/wordprocessingDrawing" xmlns:w10="urn:schemas-microsoft-com:office:word" xmlns:w="http://schemas.openxmlformats.org/wordprocessingml/2006/main" xmlns:w14="http://schemas.microsoft.com/office/word/2010/wordml" xmlns:w15="http://schemas.microsoft.com/office/word/2012/wordml" xmlns:wpg="http://schemas.microsoft.com/office/word/2010/wordprocessingGroup" xmlns:wpi="http://schemas.microsoft.com/office/word/2010/wordprocessingInk" xmlns:wne="http://schemas.microsoft.com/office/word/2006/wordml" xmlns:wps="http://schemas.microsoft.com/office/word/2010/wordprocessingShape" mc:Ignorable="w14 w15 wp14">
+  <w:p/>
+</w:hdr>
 </file>
 
 <file path=word/styles.xml><?xml version="1.0" encoding="utf-8"?>
@@ -842,6 +690,39 @@
       <w:szCs w:val="52"/>
     </w:rPr>
   </w:style>
+  <w:style w:type="table" w:customStyle="1" w:styleId="TableNormal0">
+    <w:name w:val="Table Normal"/>
+    <w:tblPr>
+      <w:tblCellMar>
+        <w:top w:w="0" w:type="dxa"/>
+        <w:left w:w="0" w:type="dxa"/>
+        <w:bottom w:w="0" w:type="dxa"/>
+        <w:right w:w="0" w:type="dxa"/>
+      </w:tblCellMar>
+    </w:tblPr>
+  </w:style>
+  <w:style w:type="table" w:customStyle="1" w:styleId="TableNormal1">
+    <w:name w:val="Table Normal"/>
+    <w:tblPr>
+      <w:tblCellMar>
+        <w:top w:w="0" w:type="dxa"/>
+        <w:left w:w="0" w:type="dxa"/>
+        <w:bottom w:w="0" w:type="dxa"/>
+        <w:right w:w="0" w:type="dxa"/>
+      </w:tblCellMar>
+    </w:tblPr>
+  </w:style>
+  <w:style w:type="table" w:customStyle="1" w:styleId="TableNormal2">
+    <w:name w:val="Table Normal"/>
+    <w:tblPr>
+      <w:tblCellMar>
+        <w:top w:w="0" w:type="dxa"/>
+        <w:left w:w="0" w:type="dxa"/>
+        <w:bottom w:w="0" w:type="dxa"/>
+        <w:right w:w="0" w:type="dxa"/>
+      </w:tblCellMar>
+    </w:tblPr>
+  </w:style>
   <w:style w:type="paragraph" w:styleId="Subttulo">
     <w:name w:val="Subtitle"/>
     <w:basedOn w:val="Normal"/>
@@ -858,7 +739,46 @@
     </w:rPr>
   </w:style>
   <w:style w:type="table" w:customStyle="1" w:styleId="a">
-    <w:basedOn w:val="TableNormal"/>
+    <w:basedOn w:val="TableNormal2"/>
+    <w:tblPr>
+      <w:tblStyleRowBandSize w:val="1"/>
+      <w:tblStyleColBandSize w:val="1"/>
+      <w:tblCellMar>
+        <w:top w:w="100" w:type="dxa"/>
+        <w:left w:w="100" w:type="dxa"/>
+        <w:bottom w:w="100" w:type="dxa"/>
+        <w:right w:w="100" w:type="dxa"/>
+      </w:tblCellMar>
+    </w:tblPr>
+  </w:style>
+  <w:style w:type="table" w:customStyle="1" w:styleId="a0">
+    <w:basedOn w:val="TableNormal2"/>
+    <w:tblPr>
+      <w:tblStyleRowBandSize w:val="1"/>
+      <w:tblStyleColBandSize w:val="1"/>
+      <w:tblCellMar>
+        <w:top w:w="100" w:type="dxa"/>
+        <w:left w:w="100" w:type="dxa"/>
+        <w:bottom w:w="100" w:type="dxa"/>
+        <w:right w:w="100" w:type="dxa"/>
+      </w:tblCellMar>
+    </w:tblPr>
+  </w:style>
+  <w:style w:type="table" w:customStyle="1" w:styleId="a1">
+    <w:basedOn w:val="TableNormal2"/>
+    <w:tblPr>
+      <w:tblStyleRowBandSize w:val="1"/>
+      <w:tblStyleColBandSize w:val="1"/>
+      <w:tblCellMar>
+        <w:top w:w="100" w:type="dxa"/>
+        <w:left w:w="100" w:type="dxa"/>
+        <w:bottom w:w="100" w:type="dxa"/>
+        <w:right w:w="100" w:type="dxa"/>
+      </w:tblCellMar>
+    </w:tblPr>
+  </w:style>
+  <w:style w:type="table" w:customStyle="1" w:styleId="a2">
+    <w:basedOn w:val="TableNormal2"/>
     <w:tblPr>
       <w:tblStyleRowBandSize w:val="1"/>
       <w:tblStyleColBandSize w:val="1"/>
@@ -1191,4 +1111,19 @@
   </a:objectDefaults>
   <a:extraClrSchemeLst/>
 </a:theme>
+</file>
+
+<file path=customXml/item1.xml><?xml version="1.0" encoding="utf-8"?>
+<go:gDocsCustomXmlDataStorage xmlns:go="http://customooxmlschemas.google.com/" xmlns:r="http://schemas.openxmlformats.org/officeDocument/2006/relationships">
+  <go:docsCustomData xmlns:go="http://customooxmlschemas.google.com/" roundtripDataSignature="AMtx7mjIEyouXuvgVDIwvNPXe32Wr2p3eg==">AMUW2mU+BCl/viKtPqaZpECoXrNefO71ZvfcqTUHVEOWgfbxvUwl31tYaMRLMb/fJwMkcGkmf3PYq5jbhNgz8nkWwnzTjNRPwyc/MRUjBm4OPYrlrTzQLGWFSIDqPR2JcYr5dpVTbSIW</go:docsCustomData>
+</go:gDocsCustomXmlDataStorage>
+</file>
+
+<file path=customXml/itemProps1.xml><?xml version="1.0" encoding="utf-8"?>
+<ds:datastoreItem xmlns:ds="http://schemas.openxmlformats.org/officeDocument/2006/customXml" ds:itemID="{11111111-1234-1234-1234-123412341234}">
+  <ds:schemaRefs>
+    <ds:schemaRef ds:uri="http://customooxmlschemas.google.com/"/>
+    <ds:schemaRef ds:uri="http://schemas.openxmlformats.org/officeDocument/2006/relationships"/>
+  </ds:schemaRefs>
+</ds:datastoreItem>
 </file>
</xml_diff>